<commit_message>
étude des besoins presque fini
</commit_message>
<xml_diff>
--- a/Questions_A_Poser.docx
+++ b/Questions_A_Poser.docx
@@ -12,6 +12,19 @@
     </w:p>
     <w:p>
       <w:pPr>
+        <w:jc w:val="center"/>
+      </w:pPr>
+      <w:hyperlink r:id="rId5" w:history="1">
+        <w:r>
+          <w:rPr>
+            <w:rStyle w:val="Lienhypertexte"/>
+          </w:rPr>
+          <w:t>http://co-eco.servlinks.net/index.php</w:t>
+        </w:r>
+      </w:hyperlink>
+    </w:p>
+    <w:p>
+      <w:pPr>
         <w:pStyle w:val="Paragraphedeliste"/>
         <w:numPr>
           <w:ilvl w:val="0"/>
@@ -60,8 +73,6 @@
       <w:r>
         <w:t xml:space="preserve"> (Les liens entre chaque projets)</w:t>
       </w:r>
-      <w:bookmarkStart w:id="0" w:name="_GoBack"/>
-      <w:bookmarkEnd w:id="0"/>
     </w:p>
     <w:p>
       <w:pPr>
@@ -97,6 +108,82 @@
           <w:numId w:val="2"/>
         </w:numPr>
       </w:pPr>
+      <w:r>
+        <w:t>Pour le compte dépense, nous avons pensé d</w:t>
+      </w:r>
+      <w:r>
+        <w:t>’associer une dépense à un projet. Cela facilite la recherche des dépense</w:t>
+      </w:r>
+      <w:r>
+        <w:t>s</w:t>
+      </w:r>
+      <w:r>
+        <w:t xml:space="preserve"> d’un projet</w:t>
+      </w:r>
+    </w:p>
+    <w:p>
+      <w:pPr>
+        <w:pStyle w:val="Paragraphedeliste"/>
+      </w:pPr>
+    </w:p>
+    <w:p/>
+    <w:p>
+      <w:pPr>
+        <w:pStyle w:val="Paragraphedeliste"/>
+        <w:numPr>
+          <w:ilvl w:val="0"/>
+          <w:numId w:val="2"/>
+        </w:numPr>
+      </w:pPr>
+      <w:r>
+        <w:t>Désirez-vous un nombre maximum d’élément par page (par exemple Ebay)</w:t>
+      </w:r>
+    </w:p>
+    <w:p/>
+    <w:p/>
+    <w:p>
+      <w:pPr>
+        <w:pStyle w:val="Paragraphedeliste"/>
+        <w:numPr>
+          <w:ilvl w:val="0"/>
+          <w:numId w:val="2"/>
+        </w:numPr>
+      </w:pPr>
+      <w:r>
+        <w:t>Dans le compte des dépenses d’une personne, pouvons-nous voir les anciennes dépenses ?</w:t>
+      </w:r>
+    </w:p>
+    <w:p/>
+    <w:p>
+      <w:pPr>
+        <w:pStyle w:val="Paragraphedeliste"/>
+        <w:numPr>
+          <w:ilvl w:val="0"/>
+          <w:numId w:val="2"/>
+        </w:numPr>
+      </w:pPr>
+      <w:r>
+        <w:t>Si l’admin refuse le compte de dépense, y a-t-il une rétroaction vers l’employés ?</w:t>
+      </w:r>
+    </w:p>
+    <w:p>
+      <w:pPr>
+        <w:pStyle w:val="Paragraphedeliste"/>
+      </w:pPr>
+    </w:p>
+    <w:p>
+      <w:pPr>
+        <w:pStyle w:val="Paragraphedeliste"/>
+        <w:numPr>
+          <w:ilvl w:val="1"/>
+          <w:numId w:val="2"/>
+        </w:numPr>
+      </w:pPr>
+      <w:r>
+        <w:t>Quel est l’impact si vous refusé une feuille de temps</w:t>
+      </w:r>
+      <w:bookmarkStart w:id="0" w:name="_GoBack"/>
+      <w:bookmarkEnd w:id="0"/>
     </w:p>
     <w:sectPr>
       <w:pgSz w:w="12240" w:h="15840"/>
@@ -226,7 +313,7 @@
   <w:abstractNum w:abstractNumId="1" w15:restartNumberingAfterBreak="0">
     <w:nsid w:val="6DC97AB1"/>
     <w:multiLevelType w:val="hybridMultilevel"/>
-    <w:tmpl w:val="401E1482"/>
+    <w:tmpl w:val="6CAC7644"/>
     <w:lvl w:ilvl="0" w:tplc="0C0C0001">
       <w:start w:val="1"/>
       <w:numFmt w:val="bullet"/>
@@ -239,7 +326,7 @@
         <w:rFonts w:ascii="Symbol" w:hAnsi="Symbol" w:hint="default"/>
       </w:rPr>
     </w:lvl>
-    <w:lvl w:ilvl="1" w:tplc="0C0C0003" w:tentative="1">
+    <w:lvl w:ilvl="1" w:tplc="0C0C0003">
       <w:start w:val="1"/>
       <w:numFmt w:val="bullet"/>
       <w:lvlText w:val="o"/>
@@ -781,6 +868,29 @@
       <w:contextualSpacing/>
     </w:pPr>
   </w:style>
+  <w:style w:type="character" w:styleId="Lienhypertexte">
+    <w:name w:val="Hyperlink"/>
+    <w:basedOn w:val="Policepardfaut"/>
+    <w:uiPriority w:val="99"/>
+    <w:unhideWhenUsed/>
+    <w:rsid w:val="004E0D92"/>
+    <w:rPr>
+      <w:color w:val="0563C1" w:themeColor="hyperlink"/>
+      <w:u w:val="single"/>
+    </w:rPr>
+  </w:style>
+  <w:style w:type="character" w:styleId="Mentionnonrsolue">
+    <w:name w:val="Unresolved Mention"/>
+    <w:basedOn w:val="Policepardfaut"/>
+    <w:uiPriority w:val="99"/>
+    <w:semiHidden/>
+    <w:unhideWhenUsed/>
+    <w:rsid w:val="004E0D92"/>
+    <w:rPr>
+      <w:color w:val="605E5C"/>
+      <w:shd w:val="clear" w:color="auto" w:fill="E1DFDD"/>
+    </w:rPr>
+  </w:style>
 </w:styles>
 </file>
 

</xml_diff>